<commit_message>
Update Domain  Model Class Assignment2.3.docx
</commit_message>
<xml_diff>
--- a/DesignDocument/Domain  Model Class Assignment2.3.docx
+++ b/DesignDocument/Domain  Model Class Assignment2.3.docx
@@ -259,15 +259,7 @@
           <w:sz w:val="52"/>
           <w:szCs w:val="52"/>
         </w:rPr>
-        <w:t>Class</w:t>
-      </w:r>
-      <w:r>
-        <w:rPr>
-          <w:rFonts w:asciiTheme="majorBidi" w:hAnsiTheme="majorBidi" w:cstheme="majorBidi"/>
-          <w:sz w:val="52"/>
-          <w:szCs w:val="52"/>
-        </w:rPr>
-        <w:t xml:space="preserve"> </w:t>
+        <w:t xml:space="preserve">Class </w:t>
       </w:r>
       <w:r>
         <w:rPr>
@@ -285,8 +277,6 @@
         </w:rPr>
         <w:br w:type="page"/>
       </w:r>
-      <w:bookmarkStart w:id="0" w:name="_GoBack"/>
-      <w:bookmarkEnd w:id="0"/>
     </w:p>
     <w:p>
       <w:pPr>
@@ -731,7 +721,7 @@
         </w:rPr>
         <w:t>ล็อกอินพนักงาน</w:t>
       </w:r>
-      <w:bookmarkStart w:id="1" w:name="_Hlk52920627"/>
+      <w:bookmarkStart w:id="0" w:name="_Hlk52920627"/>
       <w:r>
         <w:rPr>
           <w:rFonts w:asciiTheme="majorBidi" w:hAnsiTheme="majorBidi" w:cstheme="majorBidi"/>
@@ -740,7 +730,7 @@
         </w:rPr>
         <w:t xml:space="preserve"> </w:t>
       </w:r>
-      <w:bookmarkEnd w:id="1"/>
+      <w:bookmarkEnd w:id="0"/>
       <w:r>
         <w:rPr>
           <w:noProof/>
@@ -2727,25 +2717,7 @@
                 <w:sz w:val="32"/>
                 <w:szCs w:val="32"/>
               </w:rPr>
-              <w:t xml:space="preserve">Use case </w:t>
-            </w:r>
-            <w:proofErr w:type="gramStart"/>
-            <w:r>
-              <w:rPr>
-                <w:rFonts w:asciiTheme="majorBidi" w:eastAsia="Times New Roman" w:hAnsiTheme="majorBidi" w:cstheme="majorBidi"/>
-                <w:sz w:val="32"/>
-                <w:szCs w:val="32"/>
-              </w:rPr>
-              <w:t>name :</w:t>
-            </w:r>
-            <w:proofErr w:type="gramEnd"/>
-            <w:r>
-              <w:rPr>
-                <w:rFonts w:asciiTheme="majorBidi" w:eastAsia="Times New Roman" w:hAnsiTheme="majorBidi" w:cstheme="majorBidi"/>
-                <w:sz w:val="32"/>
-                <w:szCs w:val="32"/>
-              </w:rPr>
-              <w:t>  </w:t>
+              <w:t>Use case name :  </w:t>
             </w:r>
           </w:p>
         </w:tc>
@@ -2815,23 +2787,13 @@
                 <w:szCs w:val="32"/>
               </w:rPr>
             </w:pPr>
-            <w:proofErr w:type="gramStart"/>
-            <w:r>
-              <w:rPr>
-                <w:rFonts w:asciiTheme="majorBidi" w:eastAsia="Times New Roman" w:hAnsiTheme="majorBidi" w:cstheme="majorBidi"/>
-                <w:sz w:val="32"/>
-                <w:szCs w:val="32"/>
-              </w:rPr>
-              <w:t>Scenario :</w:t>
-            </w:r>
-            <w:proofErr w:type="gramEnd"/>
-            <w:r>
-              <w:rPr>
-                <w:rFonts w:asciiTheme="majorBidi" w:eastAsia="Times New Roman" w:hAnsiTheme="majorBidi" w:cstheme="majorBidi"/>
-                <w:sz w:val="32"/>
-                <w:szCs w:val="32"/>
-              </w:rPr>
-              <w:t> </w:t>
+            <w:r>
+              <w:rPr>
+                <w:rFonts w:asciiTheme="majorBidi" w:eastAsia="Times New Roman" w:hAnsiTheme="majorBidi" w:cstheme="majorBidi"/>
+                <w:sz w:val="32"/>
+                <w:szCs w:val="32"/>
+              </w:rPr>
+              <w:t>Scenario : </w:t>
             </w:r>
           </w:p>
         </w:tc>
@@ -2907,25 +2869,7 @@
                 <w:sz w:val="32"/>
                 <w:szCs w:val="32"/>
               </w:rPr>
-              <w:t xml:space="preserve">Triggering </w:t>
-            </w:r>
-            <w:proofErr w:type="gramStart"/>
-            <w:r>
-              <w:rPr>
-                <w:rFonts w:asciiTheme="majorBidi" w:eastAsia="Times New Roman" w:hAnsiTheme="majorBidi" w:cstheme="majorBidi"/>
-                <w:sz w:val="32"/>
-                <w:szCs w:val="32"/>
-              </w:rPr>
-              <w:t>event :</w:t>
-            </w:r>
-            <w:proofErr w:type="gramEnd"/>
-            <w:r>
-              <w:rPr>
-                <w:rFonts w:asciiTheme="majorBidi" w:eastAsia="Times New Roman" w:hAnsiTheme="majorBidi" w:cstheme="majorBidi"/>
-                <w:sz w:val="32"/>
-                <w:szCs w:val="32"/>
-              </w:rPr>
-              <w:t> </w:t>
+              <w:t>Triggering event : </w:t>
             </w:r>
           </w:p>
         </w:tc>
@@ -3154,27 +3098,7 @@
                 <w:sz w:val="32"/>
                 <w:szCs w:val="32"/>
               </w:rPr>
-              <w:t xml:space="preserve">Related use </w:t>
-            </w:r>
-            <w:proofErr w:type="gramStart"/>
-            <w:r>
-              <w:rPr>
-                <w:rFonts w:asciiTheme="majorBidi" w:eastAsia="Times New Roman" w:hAnsiTheme="majorBidi" w:cstheme="majorBidi"/>
-                <w:color w:val="000000"/>
-                <w:sz w:val="32"/>
-                <w:szCs w:val="32"/>
-              </w:rPr>
-              <w:t>cases :</w:t>
-            </w:r>
-            <w:proofErr w:type="gramEnd"/>
-            <w:r>
-              <w:rPr>
-                <w:rFonts w:asciiTheme="majorBidi" w:eastAsia="Times New Roman" w:hAnsiTheme="majorBidi" w:cstheme="majorBidi"/>
-                <w:color w:val="000000"/>
-                <w:sz w:val="32"/>
-                <w:szCs w:val="32"/>
-              </w:rPr>
-              <w:t> </w:t>
+              <w:t>Related use cases : </w:t>
             </w:r>
           </w:p>
         </w:tc>
@@ -3202,7 +3126,6 @@
                 <w:szCs w:val="32"/>
               </w:rPr>
             </w:pPr>
-            <w:proofErr w:type="spellStart"/>
             <w:r>
               <w:rPr>
                 <w:rFonts w:asciiTheme="majorBidi" w:eastAsia="Times New Roman" w:hAnsiTheme="majorBidi" w:cstheme="majorBidi"/>
@@ -3210,17 +3133,7 @@
                 <w:szCs w:val="32"/>
                 <w:cs/>
               </w:rPr>
-              <w:t>ยูสเค</w:t>
-            </w:r>
-            <w:proofErr w:type="spellEnd"/>
-            <w:r>
-              <w:rPr>
-                <w:rFonts w:asciiTheme="majorBidi" w:eastAsia="Times New Roman" w:hAnsiTheme="majorBidi" w:cstheme="majorBidi"/>
-                <w:sz w:val="32"/>
-                <w:szCs w:val="32"/>
-                <w:cs/>
-              </w:rPr>
-              <w:t>ส</w:t>
+              <w:t>ยูสเคส</w:t>
             </w:r>
             <w:r>
               <w:rPr>
@@ -3794,17 +3707,7 @@
                 <w:szCs w:val="32"/>
                 <w:cs/>
               </w:rPr>
-              <w:t xml:space="preserve">โค้ดลูกค้า </w:t>
-            </w:r>
-            <w:proofErr w:type="gramStart"/>
-            <w:r>
-              <w:rPr>
-                <w:rFonts w:asciiTheme="majorBidi" w:eastAsia="Times New Roman" w:hAnsiTheme="majorBidi" w:cstheme="majorBidi"/>
-                <w:sz w:val="32"/>
-                <w:szCs w:val="32"/>
-                <w:cs/>
-              </w:rPr>
-              <w:t>และรหัสการจอง</w:t>
+              <w:t>โค้ดลูกค้า และรหัสการจอง</w:t>
             </w:r>
             <w:r>
               <w:rPr>
@@ -3814,7 +3717,6 @@
               </w:rPr>
               <w:t>(</w:t>
             </w:r>
-            <w:proofErr w:type="gramEnd"/>
             <w:r>
               <w:rPr>
                 <w:rFonts w:asciiTheme="majorBidi" w:eastAsia="Times New Roman" w:hAnsiTheme="majorBidi" w:cstheme="majorBidi"/>
@@ -4998,7 +4900,7 @@
           <w:szCs w:val="52"/>
         </w:rPr>
       </w:pPr>
-      <w:bookmarkStart w:id="2" w:name="_Hlk52920335"/>
+      <w:bookmarkStart w:id="1" w:name="_Hlk52920335"/>
       <w:r>
         <w:rPr>
           <w:noProof/>
@@ -5185,7 +5087,7 @@
         </w:rPr>
         <w:t xml:space="preserve"> </w:t>
       </w:r>
-      <w:bookmarkEnd w:id="2"/>
+      <w:bookmarkEnd w:id="1"/>
       <w:r>
         <w:rPr>
           <w:rFonts w:asciiTheme="majorBidi" w:hAnsiTheme="majorBidi" w:cs="Angsana New"/>
@@ -5558,25 +5460,7 @@
                 <w:sz w:val="40"/>
                 <w:szCs w:val="40"/>
               </w:rPr>
-              <w:t xml:space="preserve">Use case </w:t>
-            </w:r>
-            <w:proofErr w:type="gramStart"/>
-            <w:r>
-              <w:rPr>
-                <w:rFonts w:asciiTheme="majorBidi" w:eastAsia="Times New Roman" w:hAnsiTheme="majorBidi" w:cstheme="majorBidi"/>
-                <w:sz w:val="40"/>
-                <w:szCs w:val="40"/>
-              </w:rPr>
-              <w:t>name :</w:t>
-            </w:r>
-            <w:proofErr w:type="gramEnd"/>
-            <w:r>
-              <w:rPr>
-                <w:rFonts w:asciiTheme="majorBidi" w:eastAsia="Times New Roman" w:hAnsiTheme="majorBidi" w:cstheme="majorBidi"/>
-                <w:sz w:val="40"/>
-                <w:szCs w:val="40"/>
-              </w:rPr>
-              <w:t>  </w:t>
+              <w:t>Use case name :  </w:t>
             </w:r>
           </w:p>
         </w:tc>
@@ -5651,23 +5535,13 @@
                 <w:szCs w:val="40"/>
               </w:rPr>
             </w:pPr>
-            <w:proofErr w:type="gramStart"/>
             <w:r>
               <w:rPr>
                 <w:rFonts w:asciiTheme="majorBidi" w:eastAsia="Times New Roman" w:hAnsiTheme="majorBidi" w:cstheme="majorBidi"/>
                 <w:sz w:val="40"/>
                 <w:szCs w:val="40"/>
               </w:rPr>
-              <w:t>Scenario :</w:t>
-            </w:r>
-            <w:proofErr w:type="gramEnd"/>
-            <w:r>
-              <w:rPr>
-                <w:rFonts w:asciiTheme="majorBidi" w:eastAsia="Times New Roman" w:hAnsiTheme="majorBidi" w:cstheme="majorBidi"/>
-                <w:sz w:val="40"/>
-                <w:szCs w:val="40"/>
-              </w:rPr>
-              <w:t> </w:t>
+              <w:t>Scenario : </w:t>
             </w:r>
           </w:p>
         </w:tc>
@@ -5747,25 +5621,7 @@
                 <w:sz w:val="40"/>
                 <w:szCs w:val="40"/>
               </w:rPr>
-              <w:t xml:space="preserve">Triggering </w:t>
-            </w:r>
-            <w:proofErr w:type="gramStart"/>
-            <w:r>
-              <w:rPr>
-                <w:rFonts w:asciiTheme="majorBidi" w:eastAsia="Times New Roman" w:hAnsiTheme="majorBidi" w:cstheme="majorBidi"/>
-                <w:sz w:val="40"/>
-                <w:szCs w:val="40"/>
-              </w:rPr>
-              <w:t>event :</w:t>
-            </w:r>
-            <w:proofErr w:type="gramEnd"/>
-            <w:r>
-              <w:rPr>
-                <w:rFonts w:asciiTheme="majorBidi" w:eastAsia="Times New Roman" w:hAnsiTheme="majorBidi" w:cstheme="majorBidi"/>
-                <w:sz w:val="40"/>
-                <w:szCs w:val="40"/>
-              </w:rPr>
-              <w:t> </w:t>
+              <w:t>Triggering event : </w:t>
             </w:r>
           </w:p>
         </w:tc>
@@ -6007,27 +5863,7 @@
                 <w:sz w:val="40"/>
                 <w:szCs w:val="40"/>
               </w:rPr>
-              <w:t xml:space="preserve">Related use </w:t>
-            </w:r>
-            <w:proofErr w:type="gramStart"/>
-            <w:r>
-              <w:rPr>
-                <w:rFonts w:asciiTheme="majorBidi" w:eastAsia="Times New Roman" w:hAnsiTheme="majorBidi" w:cstheme="majorBidi"/>
-                <w:color w:val="000000"/>
-                <w:sz w:val="40"/>
-                <w:szCs w:val="40"/>
-              </w:rPr>
-              <w:t>cases :</w:t>
-            </w:r>
-            <w:proofErr w:type="gramEnd"/>
-            <w:r>
-              <w:rPr>
-                <w:rFonts w:asciiTheme="majorBidi" w:eastAsia="Times New Roman" w:hAnsiTheme="majorBidi" w:cstheme="majorBidi"/>
-                <w:color w:val="000000"/>
-                <w:sz w:val="40"/>
-                <w:szCs w:val="40"/>
-              </w:rPr>
-              <w:t> </w:t>
+              <w:t>Related use cases : </w:t>
             </w:r>
           </w:p>
         </w:tc>
@@ -6056,7 +5892,6 @@
                 <w:cs/>
               </w:rPr>
             </w:pPr>
-            <w:proofErr w:type="spellStart"/>
             <w:r>
               <w:rPr>
                 <w:rFonts w:asciiTheme="majorBidi" w:eastAsia="Times New Roman" w:hAnsiTheme="majorBidi" w:cstheme="majorBidi"/>
@@ -6064,17 +5899,7 @@
                 <w:szCs w:val="40"/>
                 <w:cs/>
               </w:rPr>
-              <w:t>ยูสเค</w:t>
-            </w:r>
-            <w:proofErr w:type="spellEnd"/>
-            <w:r>
-              <w:rPr>
-                <w:rFonts w:asciiTheme="majorBidi" w:eastAsia="Times New Roman" w:hAnsiTheme="majorBidi" w:cstheme="majorBidi"/>
-                <w:sz w:val="40"/>
-                <w:szCs w:val="40"/>
-                <w:cs/>
-              </w:rPr>
-              <w:t>ส</w:t>
+              <w:t>ยูสเคส</w:t>
             </w:r>
             <w:r>
               <w:rPr>
@@ -13997,36 +13822,24 @@
       </w:pPr>
       <w:r>
         <w:rPr>
+          <w:rFonts w:asciiTheme="majorBidi" w:hAnsiTheme="majorBidi" w:cstheme="majorBidi"/>
           <w:noProof/>
-        </w:rPr>
-        <w:t xml:space="preserve"> </w:t>
-      </w:r>
-    </w:p>
-    <w:p>
-      <w:pPr>
-        <w:rPr>
-          <w:rFonts w:asciiTheme="majorBidi" w:hAnsiTheme="majorBidi" w:cstheme="majorBidi"/>
-          <w:sz w:val="52"/>
-          <w:szCs w:val="52"/>
-        </w:rPr>
-      </w:pPr>
-      <w:r>
-        <w:rPr>
-          <w:noProof/>
+          <w:sz w:val="52"/>
+          <w:szCs w:val="52"/>
         </w:rPr>
         <w:drawing>
-          <wp:anchor distT="0" distB="0" distL="114300" distR="114300" simplePos="0" relativeHeight="251742208" behindDoc="0" locked="0" layoutInCell="1" allowOverlap="1">
+          <wp:anchor distT="0" distB="0" distL="114300" distR="114300" simplePos="0" relativeHeight="251767808" behindDoc="0" locked="0" layoutInCell="1" allowOverlap="1">
             <wp:simplePos x="0" y="0"/>
-            <wp:positionH relativeFrom="margin">
-              <wp:posOffset>-1038803</wp:posOffset>
+            <wp:positionH relativeFrom="column">
+              <wp:posOffset>-929640</wp:posOffset>
             </wp:positionH>
-            <wp:positionV relativeFrom="margin">
-              <wp:posOffset>3560272</wp:posOffset>
+            <wp:positionV relativeFrom="paragraph">
+              <wp:posOffset>586740</wp:posOffset>
             </wp:positionV>
-            <wp:extent cx="7617634" cy="4020239"/>
-            <wp:effectExtent l="0" t="0" r="2540" b="0"/>
-            <wp:wrapSquare wrapText="bothSides"/>
-            <wp:docPr id="56" name="รูปภาพ 56" descr="ไม่มีคำอธิบาย"/>
+            <wp:extent cx="7558277" cy="3990998"/>
+            <wp:effectExtent l="0" t="0" r="5080" b="0"/>
+            <wp:wrapNone/>
+            <wp:docPr id="6" name="รูปภาพ 6"/>
             <wp:cNvGraphicFramePr>
               <a:graphicFrameLocks xmlns:a="http://schemas.openxmlformats.org/drawingml/2006/main" noChangeAspect="1"/>
             </wp:cNvGraphicFramePr>
@@ -14034,10 +13847,8 @@
               <a:graphicData uri="http://schemas.openxmlformats.org/drawingml/2006/picture">
                 <pic:pic xmlns:pic="http://schemas.openxmlformats.org/drawingml/2006/picture">
                   <pic:nvPicPr>
-                    <pic:cNvPr id="0" name="Picture 33" descr="ไม่มีคำอธิบาย"/>
-                    <pic:cNvPicPr>
-                      <a:picLocks noChangeAspect="1" noChangeArrowheads="1"/>
-                    </pic:cNvPicPr>
+                    <pic:cNvPr id="6" name="Sequence การแก้ไขสถานะตะกร้าผ้า.jpg"/>
+                    <pic:cNvPicPr/>
                   </pic:nvPicPr>
                   <pic:blipFill>
                     <a:blip r:embed="rId45" cstate="print">
@@ -14047,23 +13858,18 @@
                         </a:ext>
                       </a:extLst>
                     </a:blip>
-                    <a:srcRect/>
                     <a:stretch>
                       <a:fillRect/>
                     </a:stretch>
                   </pic:blipFill>
-                  <pic:spPr bwMode="auto">
+                  <pic:spPr>
                     <a:xfrm>
                       <a:off x="0" y="0"/>
-                      <a:ext cx="7617634" cy="4020239"/>
+                      <a:ext cx="7578282" cy="4001561"/>
                     </a:xfrm>
                     <a:prstGeom prst="rect">
                       <a:avLst/>
                     </a:prstGeom>
-                    <a:noFill/>
-                    <a:ln>
-                      <a:noFill/>
-                    </a:ln>
                   </pic:spPr>
                 </pic:pic>
               </a:graphicData>
@@ -14079,6 +13885,22 @@
       </w:r>
       <w:r>
         <w:rPr>
+          <w:noProof/>
+        </w:rPr>
+        <w:t xml:space="preserve"> </w:t>
+      </w:r>
+    </w:p>
+    <w:p>
+      <w:pPr>
+        <w:rPr>
+          <w:rFonts w:asciiTheme="majorBidi" w:hAnsiTheme="majorBidi" w:cstheme="majorBidi"/>
+          <w:sz w:val="52"/>
+          <w:szCs w:val="52"/>
+        </w:rPr>
+      </w:pPr>
+      <w:bookmarkStart w:id="2" w:name="_GoBack"/>
+      <w:r>
+        <w:rPr>
           <w:rFonts w:asciiTheme="majorBidi" w:hAnsiTheme="majorBidi" w:cstheme="majorBidi"/>
           <w:sz w:val="52"/>
           <w:szCs w:val="52"/>
@@ -14086,6 +13908,7 @@
         <w:br w:type="page"/>
       </w:r>
     </w:p>
+    <w:bookmarkEnd w:id="2"/>
     <w:p>
       <w:pPr>
         <w:rPr>
@@ -16006,7 +15829,7 @@
       </w:pPr>
     </w:pPrDefault>
   </w:docDefaults>
-  <w:latentStyles w:defLockedState="0" w:defUIPriority="99" w:defSemiHidden="0" w:defUnhideWhenUsed="0" w:defQFormat="0" w:count="375">
+  <w:latentStyles w:defLockedState="0" w:defUIPriority="99" w:defSemiHidden="0" w:defUnhideWhenUsed="0" w:defQFormat="0" w:count="376">
     <w:lsdException w:name="Normal" w:uiPriority="0" w:qFormat="1"/>
     <w:lsdException w:name="heading 1" w:uiPriority="9" w:qFormat="1"/>
     <w:lsdException w:name="heading 2" w:semiHidden="1" w:uiPriority="9" w:unhideWhenUsed="1" w:qFormat="1"/>
@@ -16112,7 +15935,6 @@
     <w:lsdException w:name="HTML Sample" w:semiHidden="1" w:unhideWhenUsed="1"/>
     <w:lsdException w:name="HTML Typewriter" w:semiHidden="1" w:unhideWhenUsed="1"/>
     <w:lsdException w:name="HTML Variable" w:semiHidden="1" w:unhideWhenUsed="1"/>
-    <w:lsdException w:name="Normal Table" w:semiHidden="1" w:unhideWhenUsed="1"/>
     <w:lsdException w:name="annotation subject" w:semiHidden="1" w:unhideWhenUsed="1"/>
     <w:lsdException w:name="No List" w:semiHidden="1" w:unhideWhenUsed="1"/>
     <w:lsdException w:name="Outline List 1" w:semiHidden="1" w:unhideWhenUsed="1"/>
@@ -16159,10 +15981,8 @@
     <w:lsdException w:name="Table Subtle 2" w:semiHidden="1" w:unhideWhenUsed="1"/>
     <w:lsdException w:name="Table Web 1" w:semiHidden="1" w:unhideWhenUsed="1"/>
     <w:lsdException w:name="Table Web 2" w:semiHidden="1" w:unhideWhenUsed="1"/>
-    <w:lsdException w:name="Table Web 3" w:semiHidden="1" w:unhideWhenUsed="1"/>
     <w:lsdException w:name="Balloon Text" w:semiHidden="1" w:unhideWhenUsed="1"/>
     <w:lsdException w:name="Table Grid" w:uiPriority="39"/>
-    <w:lsdException w:name="Table Theme" w:semiHidden="1" w:unhideWhenUsed="1"/>
     <w:lsdException w:name="Placeholder Text" w:semiHidden="1"/>
     <w:lsdException w:name="No Spacing" w:uiPriority="1" w:qFormat="1"/>
     <w:lsdException w:name="Light Shading" w:uiPriority="60"/>
@@ -16382,6 +16202,7 @@
     <w:lsdException w:name="Smart Hyperlink" w:semiHidden="1" w:unhideWhenUsed="1"/>
     <w:lsdException w:name="Hashtag" w:semiHidden="1" w:unhideWhenUsed="1"/>
     <w:lsdException w:name="Unresolved Mention" w:semiHidden="1" w:unhideWhenUsed="1"/>
+    <w:lsdException w:name="Smart Link" w:semiHidden="1" w:unhideWhenUsed="1"/>
   </w:latentStyles>
   <w:style w:type="paragraph" w:default="1" w:styleId="a">
     <w:name w:val="Normal"/>
@@ -16391,6 +16212,7 @@
   <w:style w:type="character" w:default="1" w:styleId="a0">
     <w:name w:val="Default Paragraph Font"/>
     <w:uiPriority w:val="1"/>
+    <w:semiHidden/>
     <w:unhideWhenUsed/>
   </w:style>
   <w:style w:type="table" w:default="1" w:styleId="a1">

</xml_diff>